<commit_message>
sửa mẫu thẻ, phiếu nhập xuất
</commit_message>
<xml_diff>
--- a/BiTech.Library/BiTech.Library/Content/MauWord/Mau1-GV.docx
+++ b/BiTech.Library/BiTech.Library/Content/MauWord/Mau1-GV.docx
@@ -41,7 +41,8 @@
             <w:tblGrid>
               <w:gridCol w:w="1090"/>
               <w:gridCol w:w="270"/>
-              <w:gridCol w:w="1695"/>
+              <w:gridCol w:w="710"/>
+              <w:gridCol w:w="985"/>
               <w:gridCol w:w="900"/>
               <w:gridCol w:w="90"/>
               <w:gridCol w:w="1725"/>
@@ -95,7 +96,7 @@
               <w:tc>
                 <w:tcPr>
                   <w:tcW w:w="2595" w:type="dxa"/>
-                  <w:gridSpan w:val="2"/>
+                  <w:gridSpan w:val="3"/>
                   <w:tcBorders>
                     <w:top w:val="nil"/>
                     <w:left w:val="nil"/>
@@ -108,12 +109,14 @@
                     <w:pStyle w:val="Normal0"/>
                     <w:jc w:val="center"/>
                     <w:rPr>
-                      <w:sz w:val="16"/>
-                      <w:szCs w:val="16"/>
-                    </w:rPr>
-                  </w:pPr>
-                  <w:r>
-                    <w:rPr>
+                      <w:b/>
+                      <w:sz w:val="16"/>
+                      <w:szCs w:val="16"/>
+                    </w:rPr>
+                  </w:pPr>
+                  <w:r>
+                    <w:rPr>
+                      <w:b/>
                       <w:sz w:val="16"/>
                       <w:szCs w:val="16"/>
                     </w:rPr>
@@ -193,7 +196,7 @@
               <w:tc>
                 <w:tcPr>
                   <w:tcW w:w="2595" w:type="dxa"/>
-                  <w:gridSpan w:val="2"/>
+                  <w:gridSpan w:val="3"/>
                   <w:tcBorders>
                     <w:top w:val="nil"/>
                     <w:left w:val="nil"/>
@@ -297,7 +300,42 @@
               </w:tc>
               <w:tc>
                 <w:tcPr>
-                  <w:tcW w:w="2595" w:type="dxa"/>
+                  <w:tcW w:w="710" w:type="dxa"/>
+                  <w:tcBorders>
+                    <w:top w:val="nil"/>
+                    <w:left w:val="nil"/>
+                    <w:bottom w:val="nil"/>
+                    <w:right w:val="nil"/>
+                  </w:tcBorders>
+                  <w:vAlign w:val="center"/>
+                </w:tcPr>
+                <w:p>
+                  <w:pPr>
+                    <w:pStyle w:val="Normal0"/>
+                    <w:rPr>
+                      <w:sz w:val="16"/>
+                      <w:szCs w:val="16"/>
+                    </w:rPr>
+                  </w:pPr>
+                  <w:r>
+                    <w:rPr>
+                      <w:sz w:val="16"/>
+                      <w:szCs w:val="16"/>
+                    </w:rPr>
+                    <w:t>Họ tên:</w:t>
+                  </w:r>
+                  <w:r>
+                    <w:rPr>
+                      <w:sz w:val="16"/>
+                      <w:szCs w:val="16"/>
+                    </w:rPr>
+                    <w:t xml:space="preserve">      </w:t>
+                  </w:r>
+                </w:p>
+              </w:tc>
+              <w:tc>
+                <w:tcPr>
+                  <w:tcW w:w="1885" w:type="dxa"/>
                   <w:gridSpan w:val="2"/>
                   <w:tcBorders>
                     <w:top w:val="nil"/>
@@ -305,30 +343,17 @@
                     <w:bottom w:val="nil"/>
                     <w:right w:val="nil"/>
                   </w:tcBorders>
-                  <w:vAlign w:val="bottom"/>
-                </w:tcPr>
-                <w:p>
-                  <w:pPr>
-                    <w:pStyle w:val="Normal0"/>
-                    <w:rPr>
-                      <w:sz w:val="16"/>
-                      <w:szCs w:val="16"/>
-                    </w:rPr>
-                  </w:pPr>
-                  <w:r>
-                    <w:rPr>
-                      <w:sz w:val="16"/>
-                      <w:szCs w:val="16"/>
-                    </w:rPr>
-                    <w:t>Họ tên:</w:t>
-                  </w:r>
-                  <w:r>
-                    <w:rPr>
-                      <w:sz w:val="16"/>
-                      <w:szCs w:val="16"/>
-                    </w:rPr>
-                    <w:t xml:space="preserve">      </w:t>
-                  </w:r>
+                  <w:vAlign w:val="center"/>
+                </w:tcPr>
+                <w:p>
+                  <w:pPr>
+                    <w:pStyle w:val="Normal0"/>
+                    <w:jc w:val="center"/>
+                    <w:rPr>
+                      <w:sz w:val="16"/>
+                      <w:szCs w:val="16"/>
+                    </w:rPr>
+                  </w:pPr>
                   <w:r>
                     <w:rPr>
                       <w:b/>
@@ -410,7 +435,7 @@
               <w:tc>
                 <w:tcPr>
                   <w:tcW w:w="4410" w:type="dxa"/>
-                  <w:gridSpan w:val="4"/>
+                  <w:gridSpan w:val="5"/>
                   <w:tcBorders>
                     <w:top w:val="nil"/>
                     <w:left w:val="nil"/>
@@ -462,7 +487,15 @@
                       <w:sz w:val="16"/>
                       <w:szCs w:val="16"/>
                     </w:rPr>
-                    <w:t>Ngày sinh: _NgaySinh_</w:t>
+                    <w:t xml:space="preserve">Ngày sinh: </w:t>
+                  </w:r>
+                  <w:r>
+                    <w:rPr>
+                      <w:b/>
+                      <w:sz w:val="16"/>
+                      <w:szCs w:val="16"/>
+                    </w:rPr>
+                    <w:t>_NgaySinh_</w:t>
                   </w:r>
                 </w:p>
               </w:tc>
@@ -514,7 +547,7 @@
               <w:tc>
                 <w:tcPr>
                   <w:tcW w:w="2685" w:type="dxa"/>
-                  <w:gridSpan w:val="3"/>
+                  <w:gridSpan w:val="4"/>
                   <w:tcBorders>
                     <w:top w:val="nil"/>
                     <w:left w:val="nil"/>
@@ -639,6 +672,7 @@
               <w:tc>
                 <w:tcPr>
                   <w:tcW w:w="1695" w:type="dxa"/>
+                  <w:gridSpan w:val="2"/>
                   <w:tcBorders>
                     <w:top w:val="nil"/>
                     <w:left w:val="nil"/>
@@ -779,7 +813,7 @@
               <w:tc>
                 <w:tcPr>
                   <w:tcW w:w="2685" w:type="dxa"/>
-                  <w:gridSpan w:val="3"/>
+                  <w:gridSpan w:val="4"/>
                   <w:tcBorders>
                     <w:top w:val="nil"/>
                     <w:left w:val="nil"/>
@@ -887,7 +921,7 @@
               <w:tc>
                 <w:tcPr>
                   <w:tcW w:w="2685" w:type="dxa"/>
-                  <w:gridSpan w:val="3"/>
+                  <w:gridSpan w:val="4"/>
                   <w:vMerge w:val="restart"/>
                   <w:tcBorders>
                     <w:top w:val="nil"/>
@@ -902,12 +936,14 @@
                     <w:pStyle w:val="Normal0"/>
                     <w:jc w:val="center"/>
                     <w:rPr>
-                      <w:sz w:val="16"/>
-                      <w:szCs w:val="16"/>
-                    </w:rPr>
-                  </w:pPr>
-                  <w:r>
-                    <w:rPr>
+                      <w:b/>
+                      <w:sz w:val="16"/>
+                      <w:szCs w:val="16"/>
+                    </w:rPr>
+                  </w:pPr>
+                  <w:r>
+                    <w:rPr>
+                      <w:b/>
                       <w:sz w:val="24"/>
                       <w:szCs w:val="24"/>
                     </w:rPr>
@@ -966,7 +1002,7 @@
               <w:tc>
                 <w:tcPr>
                   <w:tcW w:w="2685" w:type="dxa"/>
-                  <w:gridSpan w:val="3"/>
+                  <w:gridSpan w:val="4"/>
                   <w:vMerge/>
                   <w:tcBorders>
                     <w:top w:val="nil"/>
@@ -1752,7 +1788,7 @@
   <a:extraClrSchemeLst/>
   <a:extLst>
     <a:ext uri="{05A4C25C-085E-4340-85A3-A5531E510DB2}">
-      <thm15:themeFamily xmlns:thm15="http://schemas.microsoft.com/office/thememl/2012/main" xmlns="" name="Office Theme" id="{62F939B6-93AF-4DB8-9C6B-D6C7DFDC589F}" vid="{4A3C46E8-61CC-4603-A589-7422A47A8E4A}"/>
+      <thm15:themeFamily xmlns="" xmlns:thm15="http://schemas.microsoft.com/office/thememl/2012/main" name="Office Theme" id="{62F939B6-93AF-4DB8-9C6B-D6C7DFDC589F}" vid="{4A3C46E8-61CC-4603-A589-7422A47A8E4A}"/>
     </a:ext>
   </a:extLst>
 </a:theme>

</xml_diff>

<commit_message>
sua lai thong bao
</commit_message>
<xml_diff>
--- a/BiTech.Library/BiTech.Library/Content/MauWord/Mau1-GV.docx
+++ b/BiTech.Library/BiTech.Library/Content/MauWord/Mau1-GV.docx
@@ -1392,7 +1392,6 @@
     </w:tbl>
     <w:p>
       <w:pPr>
-        <w:pStyle w:val="Normal1"/>
         <w:rPr>
           <w:rFonts w:ascii="SFU Futura" w:hAnsi="SFU Futura"/>
           <w:sz w:val="16"/>
@@ -1400,41 +1399,6 @@
         </w:rPr>
       </w:pPr>
     </w:p>
-    <w:sdt>
-      <w:sdtPr>
-        <w:rPr>
-          <w:rFonts w:ascii="UTM Avo" w:hAnsi="UTM Avo"/>
-          <w:sz w:val="18"/>
-          <w:szCs w:val="18"/>
-        </w:rPr>
-        <w:alias w:val="Abstract"/>
-        <w:id w:val="433249545"/>
-        <w:placeholder>
-          <w:docPart w:val="A97B69A59089427FB837F07AE645FD2E"/>
-        </w:placeholder>
-        <w:dataBinding w:prefixMappings="xmlns:ns0='http://schemas.microsoft.com/office/2006/coverPageProps' " w:xpath="/ns0:CoverPageProperties[1]/ns0:Abstract[1]" w:storeItemID="{55AF091B-3C7A-41E3-B477-F2FDAA23CFDA}"/>
-        <w:text/>
-      </w:sdtPr>
-      <w:sdtContent>
-        <w:p>
-          <w:pPr>
-            <w:rPr>
-              <w:rFonts w:ascii="UTM Avo" w:hAnsi="UTM Avo"/>
-              <w:sz w:val="18"/>
-              <w:szCs w:val="18"/>
-            </w:rPr>
-          </w:pPr>
-          <w:r>
-            <w:rPr>
-              <w:rFonts w:ascii="UTM Avo" w:hAnsi="UTM Avo"/>
-              <w:sz w:val="18"/>
-              <w:szCs w:val="18"/>
-            </w:rPr>
-            <w:t>_TenTruong_</w:t>
-          </w:r>
-        </w:p>
-      </w:sdtContent>
-    </w:sdt>
     <w:sectPr>
       <w:pgSz w:w="12240" w:h="15840"/>
       <w:pgMar w:top="1440" w:right="1440" w:bottom="1440" w:left="1440" w:header="708" w:footer="708" w:gutter="0"/>
@@ -1687,362 +1651,6 @@
     </w:rPr>
   </w:style>
 </w:styles>
-</file>
-
-<file path=word/glossary/document.xml><?xml version="1.0" encoding="utf-8"?>
-<w:glossaryDocument xmlns:ve="http://schemas.openxmlformats.org/markup-compatibility/2006" xmlns:o="urn:schemas-microsoft-com:office:office" xmlns:r="http://schemas.openxmlformats.org/officeDocument/2006/relationships" xmlns:m="http://schemas.openxmlformats.org/officeDocument/2006/math" xmlns:v="urn:schemas-microsoft-com:vml" xmlns:wp="http://schemas.openxmlformats.org/drawingml/2006/wordprocessingDrawing" xmlns:w10="urn:schemas-microsoft-com:office:word" xmlns:w="http://schemas.openxmlformats.org/wordprocessingml/2006/main" xmlns:wne="http://schemas.microsoft.com/office/word/2006/wordml">
-  <w:docParts>
-    <w:docPart>
-      <w:docPartPr>
-        <w:name w:val="A97B69A59089427FB837F07AE645FD2E"/>
-        <w:category>
-          <w:name w:val="General"/>
-          <w:gallery w:val="placeholder"/>
-        </w:category>
-        <w:types>
-          <w:type w:val="bbPlcHdr"/>
-        </w:types>
-        <w:behaviors>
-          <w:behavior w:val="content"/>
-        </w:behaviors>
-        <w:guid w:val="{F176BE02-EA46-4284-B864-7BC9063DDBEB}"/>
-      </w:docPartPr>
-      <w:docPartBody>
-        <w:p>
-          <w:r>
-            <w:rPr>
-              <w:rStyle w:val="PlaceholderText"/>
-            </w:rPr>
-            <w:t>[Abstract]</w:t>
-          </w:r>
-        </w:p>
-      </w:docPartBody>
-    </w:docPart>
-  </w:docParts>
-</w:glossaryDocument>
-</file>
-
-<file path=word/glossary/fontTable.xml><?xml version="1.0" encoding="utf-8"?>
-<w:fonts xmlns:r="http://schemas.openxmlformats.org/officeDocument/2006/relationships" xmlns:w="http://schemas.openxmlformats.org/wordprocessingml/2006/main">
-  <w:font w:name="Times New Roman">
-    <w:panose1 w:val="02020603050405020304"/>
-    <w:charset w:val="00"/>
-    <w:family w:val="roman"/>
-    <w:pitch w:val="variable"/>
-    <w:sig w:usb0="E0002EFF" w:usb1="C000785B" w:usb2="00000009" w:usb3="00000000" w:csb0="000001FF" w:csb1="00000000"/>
-  </w:font>
-  <w:font w:name="Tahoma">
-    <w:panose1 w:val="020B0604030504040204"/>
-    <w:charset w:val="00"/>
-    <w:family w:val="swiss"/>
-    <w:pitch w:val="variable"/>
-    <w:sig w:usb0="E1002EFF" w:usb1="C000605B" w:usb2="00000029" w:usb3="00000000" w:csb0="000101FF" w:csb1="00000000"/>
-  </w:font>
-  <w:font w:name="SFU Futura">
-    <w:panose1 w:val="00000400000000000000"/>
-    <w:charset w:val="00"/>
-    <w:family w:val="auto"/>
-    <w:pitch w:val="variable"/>
-    <w:sig w:usb0="00000007" w:usb1="00000000" w:usb2="00000000" w:usb3="00000000" w:csb0="00000013" w:csb1="00000000"/>
-  </w:font>
-  <w:font w:name="UTM Avo">
-    <w:panose1 w:val="02040603050506020204"/>
-    <w:charset w:val="00"/>
-    <w:family w:val="roman"/>
-    <w:pitch w:val="variable"/>
-    <w:sig w:usb0="00000007" w:usb1="00000000" w:usb2="00000000" w:usb3="00000000" w:csb0="00000003" w:csb1="00000000"/>
-  </w:font>
-  <w:font w:name="Futura">
-    <w:panose1 w:val="02020800000000000000"/>
-    <w:charset w:val="00"/>
-    <w:family w:val="roman"/>
-    <w:pitch w:val="variable"/>
-    <w:sig w:usb0="20000A87" w:usb1="08000000" w:usb2="00000008" w:usb3="00000000" w:csb0="00000101" w:csb1="00000000"/>
-  </w:font>
-  <w:font w:name="Calibri">
-    <w:panose1 w:val="020F0502020204030204"/>
-    <w:charset w:val="00"/>
-    <w:family w:val="swiss"/>
-    <w:pitch w:val="variable"/>
-    <w:sig w:usb0="E0002AFF" w:usb1="C000247B" w:usb2="00000009" w:usb3="00000000" w:csb0="000001FF" w:csb1="00000000"/>
-  </w:font>
-  <w:font w:name="SVN-Avo">
-    <w:panose1 w:val="02040603050506020204"/>
-    <w:charset w:val="00"/>
-    <w:family w:val="roman"/>
-    <w:pitch w:val="variable"/>
-    <w:sig w:usb0="A000000F" w:usb1="00000000" w:usb2="00000000" w:usb3="00000000" w:csb0="00000001" w:csb1="00000000"/>
-  </w:font>
-  <w:font w:name="Segoe UI Semibold">
-    <w:panose1 w:val="020B0702040204020203"/>
-    <w:charset w:val="00"/>
-    <w:family w:val="swiss"/>
-    <w:pitch w:val="variable"/>
-    <w:sig w:usb0="E4002EFF" w:usb1="C000E47F" w:usb2="00000009" w:usb3="00000000" w:csb0="000001FF" w:csb1="00000000"/>
-  </w:font>
-  <w:font w:name="Calibri Light">
-    <w:panose1 w:val="020F0302020204030204"/>
-    <w:charset w:val="00"/>
-    <w:family w:val="swiss"/>
-    <w:pitch w:val="variable"/>
-    <w:sig w:usb0="E0002AFF" w:usb1="C000247B" w:usb2="00000009" w:usb3="00000000" w:csb0="000001FF" w:csb1="00000000"/>
-  </w:font>
-  <w:font w:name="Cambria">
-    <w:panose1 w:val="02040503050406030204"/>
-    <w:charset w:val="00"/>
-    <w:family w:val="roman"/>
-    <w:pitch w:val="variable"/>
-    <w:sig w:usb0="E00006FF" w:usb1="420024FF" w:usb2="02000000" w:usb3="00000000" w:csb0="0000019F" w:csb1="00000000"/>
-  </w:font>
-</w:fonts>
-</file>
-
-<file path=word/glossary/settings.xml><?xml version="1.0" encoding="utf-8"?>
-<w:settings xmlns:o="urn:schemas-microsoft-com:office:office" xmlns:r="http://schemas.openxmlformats.org/officeDocument/2006/relationships" xmlns:m="http://schemas.openxmlformats.org/officeDocument/2006/math" xmlns:v="urn:schemas-microsoft-com:vml" xmlns:w10="urn:schemas-microsoft-com:office:word" xmlns:w="http://schemas.openxmlformats.org/wordprocessingml/2006/main" xmlns:sl="http://schemas.openxmlformats.org/schemaLibrary/2006/main">
-  <w:view w:val="normal"/>
-  <w:defaultTabStop w:val="720"/>
-  <w:characterSpacingControl w:val="doNotCompress"/>
-  <w:compat>
-    <w:useFELayout/>
-  </w:compat>
-  <w:rsids>
-    <w:rsidRoot w:val="00746450"/>
-    <w:rsid w:val="005C4B09"/>
-    <w:rsid w:val="00746450"/>
-  </w:rsids>
-  <m:mathPr>
-    <m:mathFont m:val="Cambria Math"/>
-    <m:brkBin m:val="before"/>
-    <m:brkBinSub m:val="--"/>
-    <m:smallFrac m:val="off"/>
-    <m:dispDef/>
-    <m:lMargin m:val="0"/>
-    <m:rMargin m:val="0"/>
-    <m:defJc m:val="centerGroup"/>
-    <m:wrapIndent m:val="1440"/>
-    <m:intLim m:val="subSup"/>
-    <m:naryLim m:val="undOvr"/>
-  </m:mathPr>
-  <w:themeFontLang w:val="en-US"/>
-  <w:clrSchemeMapping w:bg1="light1" w:t1="dark1" w:bg2="light2" w:t2="dark2" w:accent1="accent1" w:accent2="accent2" w:accent3="accent3" w:accent4="accent4" w:accent5="accent5" w:accent6="accent6" w:hyperlink="hyperlink" w:followedHyperlink="followedHyperlink"/>
-  <w:decimalSymbol w:val="."/>
-  <w:listSeparator w:val=","/>
-</w:settings>
-</file>
-
-<file path=word/glossary/styles.xml><?xml version="1.0" encoding="utf-8"?>
-<w:styles xmlns:r="http://schemas.openxmlformats.org/officeDocument/2006/relationships" xmlns:w="http://schemas.openxmlformats.org/wordprocessingml/2006/main">
-  <w:docDefaults>
-    <w:rPrDefault>
-      <w:rPr>
-        <w:rFonts w:asciiTheme="minorHAnsi" w:eastAsiaTheme="minorEastAsia" w:hAnsiTheme="minorHAnsi" w:cstheme="minorBidi"/>
-        <w:sz w:val="22"/>
-        <w:szCs w:val="22"/>
-        <w:lang w:val="en-US" w:eastAsia="en-US" w:bidi="ar-SA"/>
-      </w:rPr>
-    </w:rPrDefault>
-    <w:pPrDefault>
-      <w:pPr>
-        <w:spacing w:after="200" w:line="276" w:lineRule="auto"/>
-      </w:pPr>
-    </w:pPrDefault>
-  </w:docDefaults>
-  <w:latentStyles w:defLockedState="0" w:defUIPriority="99" w:defSemiHidden="1" w:defUnhideWhenUsed="1" w:defQFormat="0" w:count="267">
-    <w:lsdException w:name="Normal" w:semiHidden="0" w:uiPriority="0" w:unhideWhenUsed="0" w:qFormat="1"/>
-    <w:lsdException w:name="heading 1" w:semiHidden="0" w:uiPriority="9" w:unhideWhenUsed="0" w:qFormat="1"/>
-    <w:lsdException w:name="heading 2" w:uiPriority="9" w:qFormat="1"/>
-    <w:lsdException w:name="heading 3" w:uiPriority="9" w:qFormat="1"/>
-    <w:lsdException w:name="heading 4" w:uiPriority="9" w:qFormat="1"/>
-    <w:lsdException w:name="heading 5" w:uiPriority="9" w:qFormat="1"/>
-    <w:lsdException w:name="heading 6" w:uiPriority="9" w:qFormat="1"/>
-    <w:lsdException w:name="heading 7" w:uiPriority="9" w:qFormat="1"/>
-    <w:lsdException w:name="heading 8" w:uiPriority="9" w:qFormat="1"/>
-    <w:lsdException w:name="heading 9" w:uiPriority="9" w:qFormat="1"/>
-    <w:lsdException w:name="toc 1" w:uiPriority="39"/>
-    <w:lsdException w:name="toc 2" w:uiPriority="39"/>
-    <w:lsdException w:name="toc 3" w:uiPriority="39"/>
-    <w:lsdException w:name="toc 4" w:uiPriority="39"/>
-    <w:lsdException w:name="toc 5" w:uiPriority="39"/>
-    <w:lsdException w:name="toc 6" w:uiPriority="39"/>
-    <w:lsdException w:name="toc 7" w:uiPriority="39"/>
-    <w:lsdException w:name="toc 8" w:uiPriority="39"/>
-    <w:lsdException w:name="toc 9" w:uiPriority="39"/>
-    <w:lsdException w:name="caption" w:uiPriority="35" w:qFormat="1"/>
-    <w:lsdException w:name="Title" w:semiHidden="0" w:uiPriority="10" w:unhideWhenUsed="0" w:qFormat="1"/>
-    <w:lsdException w:name="Default Paragraph Font" w:uiPriority="1"/>
-    <w:lsdException w:name="Subtitle" w:semiHidden="0" w:uiPriority="11" w:unhideWhenUsed="0" w:qFormat="1"/>
-    <w:lsdException w:name="Strong" w:semiHidden="0" w:uiPriority="22" w:unhideWhenUsed="0" w:qFormat="1"/>
-    <w:lsdException w:name="Emphasis" w:semiHidden="0" w:uiPriority="20" w:unhideWhenUsed="0" w:qFormat="1"/>
-    <w:lsdException w:name="Table Grid" w:semiHidden="0" w:uiPriority="59" w:unhideWhenUsed="0"/>
-    <w:lsdException w:name="Placeholder Text" w:unhideWhenUsed="0"/>
-    <w:lsdException w:name="No Spacing" w:semiHidden="0" w:uiPriority="1" w:unhideWhenUsed="0" w:qFormat="1"/>
-    <w:lsdException w:name="Light Shading" w:semiHidden="0" w:uiPriority="60" w:unhideWhenUsed="0"/>
-    <w:lsdException w:name="Light List" w:semiHidden="0" w:uiPriority="61" w:unhideWhenUsed="0"/>
-    <w:lsdException w:name="Light Grid" w:semiHidden="0" w:uiPriority="62" w:unhideWhenUsed="0"/>
-    <w:lsdException w:name="Medium Shading 1" w:semiHidden="0" w:uiPriority="63" w:unhideWhenUsed="0"/>
-    <w:lsdException w:name="Medium Shading 2" w:semiHidden="0" w:uiPriority="64" w:unhideWhenUsed="0"/>
-    <w:lsdException w:name="Medium List 1" w:semiHidden="0" w:uiPriority="65" w:unhideWhenUsed="0"/>
-    <w:lsdException w:name="Medium List 2" w:semiHidden="0" w:uiPriority="66" w:unhideWhenUsed="0"/>
-    <w:lsdException w:name="Medium Grid 1" w:semiHidden="0" w:uiPriority="67" w:unhideWhenUsed="0"/>
-    <w:lsdException w:name="Medium Grid 2" w:semiHidden="0" w:uiPriority="68" w:unhideWhenUsed="0"/>
-    <w:lsdException w:name="Medium Grid 3" w:semiHidden="0" w:uiPriority="69" w:unhideWhenUsed="0"/>
-    <w:lsdException w:name="Dark List" w:semiHidden="0" w:uiPriority="70" w:unhideWhenUsed="0"/>
-    <w:lsdException w:name="Colorful Shading" w:semiHidden="0" w:uiPriority="71" w:unhideWhenUsed="0"/>
-    <w:lsdException w:name="Colorful List" w:semiHidden="0" w:uiPriority="72" w:unhideWhenUsed="0"/>
-    <w:lsdException w:name="Colorful Grid" w:semiHidden="0" w:uiPriority="73" w:unhideWhenUsed="0"/>
-    <w:lsdException w:name="Light Shading Accent 1" w:semiHidden="0" w:uiPriority="60" w:unhideWhenUsed="0"/>
-    <w:lsdException w:name="Light List Accent 1" w:semiHidden="0" w:uiPriority="61" w:unhideWhenUsed="0"/>
-    <w:lsdException w:name="Light Grid Accent 1" w:semiHidden="0" w:uiPriority="62" w:unhideWhenUsed="0"/>
-    <w:lsdException w:name="Medium Shading 1 Accent 1" w:semiHidden="0" w:uiPriority="63" w:unhideWhenUsed="0"/>
-    <w:lsdException w:name="Medium Shading 2 Accent 1" w:semiHidden="0" w:uiPriority="64" w:unhideWhenUsed="0"/>
-    <w:lsdException w:name="Medium List 1 Accent 1" w:semiHidden="0" w:uiPriority="65" w:unhideWhenUsed="0"/>
-    <w:lsdException w:name="Revision" w:unhideWhenUsed="0"/>
-    <w:lsdException w:name="List Paragraph" w:semiHidden="0" w:uiPriority="34" w:unhideWhenUsed="0" w:qFormat="1"/>
-    <w:lsdException w:name="Quote" w:semiHidden="0" w:uiPriority="29" w:unhideWhenUsed="0" w:qFormat="1"/>
-    <w:lsdException w:name="Intense Quote" w:semiHidden="0" w:uiPriority="30" w:unhideWhenUsed="0" w:qFormat="1"/>
-    <w:lsdException w:name="Medium List 2 Accent 1" w:semiHidden="0" w:uiPriority="66" w:unhideWhenUsed="0"/>
-    <w:lsdException w:name="Medium Grid 1 Accent 1" w:semiHidden="0" w:uiPriority="67" w:unhideWhenUsed="0"/>
-    <w:lsdException w:name="Medium Grid 2 Accent 1" w:semiHidden="0" w:uiPriority="68" w:unhideWhenUsed="0"/>
-    <w:lsdException w:name="Medium Grid 3 Accent 1" w:semiHidden="0" w:uiPriority="69" w:unhideWhenUsed="0"/>
-    <w:lsdException w:name="Dark List Accent 1" w:semiHidden="0" w:uiPriority="70" w:unhideWhenUsed="0"/>
-    <w:lsdException w:name="Colorful Shading Accent 1" w:semiHidden="0" w:uiPriority="71" w:unhideWhenUsed="0"/>
-    <w:lsdException w:name="Colorful List Accent 1" w:semiHidden="0" w:uiPriority="72" w:unhideWhenUsed="0"/>
-    <w:lsdException w:name="Colorful Grid Accent 1" w:semiHidden="0" w:uiPriority="73" w:unhideWhenUsed="0"/>
-    <w:lsdException w:name="Light Shading Accent 2" w:semiHidden="0" w:uiPriority="60" w:unhideWhenUsed="0"/>
-    <w:lsdException w:name="Light List Accent 2" w:semiHidden="0" w:uiPriority="61" w:unhideWhenUsed="0"/>
-    <w:lsdException w:name="Light Grid Accent 2" w:semiHidden="0" w:uiPriority="62" w:unhideWhenUsed="0"/>
-    <w:lsdException w:name="Medium Shading 1 Accent 2" w:semiHidden="0" w:uiPriority="63" w:unhideWhenUsed="0"/>
-    <w:lsdException w:name="Medium Shading 2 Accent 2" w:semiHidden="0" w:uiPriority="64" w:unhideWhenUsed="0"/>
-    <w:lsdException w:name="Medium List 1 Accent 2" w:semiHidden="0" w:uiPriority="65" w:unhideWhenUsed="0"/>
-    <w:lsdException w:name="Medium List 2 Accent 2" w:semiHidden="0" w:uiPriority="66" w:unhideWhenUsed="0"/>
-    <w:lsdException w:name="Medium Grid 1 Accent 2" w:semiHidden="0" w:uiPriority="67" w:unhideWhenUsed="0"/>
-    <w:lsdException w:name="Medium Grid 2 Accent 2" w:semiHidden="0" w:uiPriority="68" w:unhideWhenUsed="0"/>
-    <w:lsdException w:name="Medium Grid 3 Accent 2" w:semiHidden="0" w:uiPriority="69" w:unhideWhenUsed="0"/>
-    <w:lsdException w:name="Dark List Accent 2" w:semiHidden="0" w:uiPriority="70" w:unhideWhenUsed="0"/>
-    <w:lsdException w:name="Colorful Shading Accent 2" w:semiHidden="0" w:uiPriority="71" w:unhideWhenUsed="0"/>
-    <w:lsdException w:name="Colorful List Accent 2" w:semiHidden="0" w:uiPriority="72" w:unhideWhenUsed="0"/>
-    <w:lsdException w:name="Colorful Grid Accent 2" w:semiHidden="0" w:uiPriority="73" w:unhideWhenUsed="0"/>
-    <w:lsdException w:name="Light Shading Accent 3" w:semiHidden="0" w:uiPriority="60" w:unhideWhenUsed="0"/>
-    <w:lsdException w:name="Light List Accent 3" w:semiHidden="0" w:uiPriority="61" w:unhideWhenUsed="0"/>
-    <w:lsdException w:name="Light Grid Accent 3" w:semiHidden="0" w:uiPriority="62" w:unhideWhenUsed="0"/>
-    <w:lsdException w:name="Medium Shading 1 Accent 3" w:semiHidden="0" w:uiPriority="63" w:unhideWhenUsed="0"/>
-    <w:lsdException w:name="Medium Shading 2 Accent 3" w:semiHidden="0" w:uiPriority="64" w:unhideWhenUsed="0"/>
-    <w:lsdException w:name="Medium List 1 Accent 3" w:semiHidden="0" w:uiPriority="65" w:unhideWhenUsed="0"/>
-    <w:lsdException w:name="Medium List 2 Accent 3" w:semiHidden="0" w:uiPriority="66" w:unhideWhenUsed="0"/>
-    <w:lsdException w:name="Medium Grid 1 Accent 3" w:semiHidden="0" w:uiPriority="67" w:unhideWhenUsed="0"/>
-    <w:lsdException w:name="Medium Grid 2 Accent 3" w:semiHidden="0" w:uiPriority="68" w:unhideWhenUsed="0"/>
-    <w:lsdException w:name="Medium Grid 3 Accent 3" w:semiHidden="0" w:uiPriority="69" w:unhideWhenUsed="0"/>
-    <w:lsdException w:name="Dark List Accent 3" w:semiHidden="0" w:uiPriority="70" w:unhideWhenUsed="0"/>
-    <w:lsdException w:name="Colorful Shading Accent 3" w:semiHidden="0" w:uiPriority="71" w:unhideWhenUsed="0"/>
-    <w:lsdException w:name="Colorful List Accent 3" w:semiHidden="0" w:uiPriority="72" w:unhideWhenUsed="0"/>
-    <w:lsdException w:name="Colorful Grid Accent 3" w:semiHidden="0" w:uiPriority="73" w:unhideWhenUsed="0"/>
-    <w:lsdException w:name="Light Shading Accent 4" w:semiHidden="0" w:uiPriority="60" w:unhideWhenUsed="0"/>
-    <w:lsdException w:name="Light List Accent 4" w:semiHidden="0" w:uiPriority="61" w:unhideWhenUsed="0"/>
-    <w:lsdException w:name="Light Grid Accent 4" w:semiHidden="0" w:uiPriority="62" w:unhideWhenUsed="0"/>
-    <w:lsdException w:name="Medium Shading 1 Accent 4" w:semiHidden="0" w:uiPriority="63" w:unhideWhenUsed="0"/>
-    <w:lsdException w:name="Medium Shading 2 Accent 4" w:semiHidden="0" w:uiPriority="64" w:unhideWhenUsed="0"/>
-    <w:lsdException w:name="Medium List 1 Accent 4" w:semiHidden="0" w:uiPriority="65" w:unhideWhenUsed="0"/>
-    <w:lsdException w:name="Medium List 2 Accent 4" w:semiHidden="0" w:uiPriority="66" w:unhideWhenUsed="0"/>
-    <w:lsdException w:name="Medium Grid 1 Accent 4" w:semiHidden="0" w:uiPriority="67" w:unhideWhenUsed="0"/>
-    <w:lsdException w:name="Medium Grid 2 Accent 4" w:semiHidden="0" w:uiPriority="68" w:unhideWhenUsed="0"/>
-    <w:lsdException w:name="Medium Grid 3 Accent 4" w:semiHidden="0" w:uiPriority="69" w:unhideWhenUsed="0"/>
-    <w:lsdException w:name="Dark List Accent 4" w:semiHidden="0" w:uiPriority="70" w:unhideWhenUsed="0"/>
-    <w:lsdException w:name="Colorful Shading Accent 4" w:semiHidden="0" w:uiPriority="71" w:unhideWhenUsed="0"/>
-    <w:lsdException w:name="Colorful List Accent 4" w:semiHidden="0" w:uiPriority="72" w:unhideWhenUsed="0"/>
-    <w:lsdException w:name="Colorful Grid Accent 4" w:semiHidden="0" w:uiPriority="73" w:unhideWhenUsed="0"/>
-    <w:lsdException w:name="Light Shading Accent 5" w:semiHidden="0" w:uiPriority="60" w:unhideWhenUsed="0"/>
-    <w:lsdException w:name="Light List Accent 5" w:semiHidden="0" w:uiPriority="61" w:unhideWhenUsed="0"/>
-    <w:lsdException w:name="Light Grid Accent 5" w:semiHidden="0" w:uiPriority="62" w:unhideWhenUsed="0"/>
-    <w:lsdException w:name="Medium Shading 1 Accent 5" w:semiHidden="0" w:uiPriority="63" w:unhideWhenUsed="0"/>
-    <w:lsdException w:name="Medium Shading 2 Accent 5" w:semiHidden="0" w:uiPriority="64" w:unhideWhenUsed="0"/>
-    <w:lsdException w:name="Medium List 1 Accent 5" w:semiHidden="0" w:uiPriority="65" w:unhideWhenUsed="0"/>
-    <w:lsdException w:name="Medium List 2 Accent 5" w:semiHidden="0" w:uiPriority="66" w:unhideWhenUsed="0"/>
-    <w:lsdException w:name="Medium Grid 1 Accent 5" w:semiHidden="0" w:uiPriority="67" w:unhideWhenUsed="0"/>
-    <w:lsdException w:name="Medium Grid 2 Accent 5" w:semiHidden="0" w:uiPriority="68" w:unhideWhenUsed="0"/>
-    <w:lsdException w:name="Medium Grid 3 Accent 5" w:semiHidden="0" w:uiPriority="69" w:unhideWhenUsed="0"/>
-    <w:lsdException w:name="Dark List Accent 5" w:semiHidden="0" w:uiPriority="70" w:unhideWhenUsed="0"/>
-    <w:lsdException w:name="Colorful Shading Accent 5" w:semiHidden="0" w:uiPriority="71" w:unhideWhenUsed="0"/>
-    <w:lsdException w:name="Colorful List Accent 5" w:semiHidden="0" w:uiPriority="72" w:unhideWhenUsed="0"/>
-    <w:lsdException w:name="Colorful Grid Accent 5" w:semiHidden="0" w:uiPriority="73" w:unhideWhenUsed="0"/>
-    <w:lsdException w:name="Light Shading Accent 6" w:semiHidden="0" w:uiPriority="60" w:unhideWhenUsed="0"/>
-    <w:lsdException w:name="Light List Accent 6" w:semiHidden="0" w:uiPriority="61" w:unhideWhenUsed="0"/>
-    <w:lsdException w:name="Light Grid Accent 6" w:semiHidden="0" w:uiPriority="62" w:unhideWhenUsed="0"/>
-    <w:lsdException w:name="Medium Shading 1 Accent 6" w:semiHidden="0" w:uiPriority="63" w:unhideWhenUsed="0"/>
-    <w:lsdException w:name="Medium Shading 2 Accent 6" w:semiHidden="0" w:uiPriority="64" w:unhideWhenUsed="0"/>
-    <w:lsdException w:name="Medium List 1 Accent 6" w:semiHidden="0" w:uiPriority="65" w:unhideWhenUsed="0"/>
-    <w:lsdException w:name="Medium List 2 Accent 6" w:semiHidden="0" w:uiPriority="66" w:unhideWhenUsed="0"/>
-    <w:lsdException w:name="Medium Grid 1 Accent 6" w:semiHidden="0" w:uiPriority="67" w:unhideWhenUsed="0"/>
-    <w:lsdException w:name="Medium Grid 2 Accent 6" w:semiHidden="0" w:uiPriority="68" w:unhideWhenUsed="0"/>
-    <w:lsdException w:name="Medium Grid 3 Accent 6" w:semiHidden="0" w:uiPriority="69" w:unhideWhenUsed="0"/>
-    <w:lsdException w:name="Dark List Accent 6" w:semiHidden="0" w:uiPriority="70" w:unhideWhenUsed="0"/>
-    <w:lsdException w:name="Colorful Shading Accent 6" w:semiHidden="0" w:uiPriority="71" w:unhideWhenUsed="0"/>
-    <w:lsdException w:name="Colorful List Accent 6" w:semiHidden="0" w:uiPriority="72" w:unhideWhenUsed="0"/>
-    <w:lsdException w:name="Colorful Grid Accent 6" w:semiHidden="0" w:uiPriority="73" w:unhideWhenUsed="0"/>
-    <w:lsdException w:name="Subtle Emphasis" w:semiHidden="0" w:uiPriority="19" w:unhideWhenUsed="0" w:qFormat="1"/>
-    <w:lsdException w:name="Intense Emphasis" w:semiHidden="0" w:uiPriority="21" w:unhideWhenUsed="0" w:qFormat="1"/>
-    <w:lsdException w:name="Subtle Reference" w:semiHidden="0" w:uiPriority="31" w:unhideWhenUsed="0" w:qFormat="1"/>
-    <w:lsdException w:name="Intense Reference" w:semiHidden="0" w:uiPriority="32" w:unhideWhenUsed="0" w:qFormat="1"/>
-    <w:lsdException w:name="Book Title" w:semiHidden="0" w:uiPriority="33" w:unhideWhenUsed="0" w:qFormat="1"/>
-    <w:lsdException w:name="Bibliography" w:uiPriority="37"/>
-    <w:lsdException w:name="TOC Heading" w:uiPriority="39" w:qFormat="1"/>
-  </w:latentStyles>
-  <w:style w:type="paragraph" w:default="1" w:styleId="Normal">
-    <w:name w:val="Normal"/>
-    <w:qFormat/>
-  </w:style>
-  <w:style w:type="character" w:default="1" w:styleId="DefaultParagraphFont">
-    <w:name w:val="Default Paragraph Font"/>
-    <w:uiPriority w:val="1"/>
-    <w:semiHidden/>
-    <w:unhideWhenUsed/>
-  </w:style>
-  <w:style w:type="table" w:default="1" w:styleId="TableNormal">
-    <w:name w:val="Normal Table"/>
-    <w:uiPriority w:val="99"/>
-    <w:semiHidden/>
-    <w:unhideWhenUsed/>
-    <w:qFormat/>
-    <w:tblPr>
-      <w:tblInd w:w="0" w:type="dxa"/>
-      <w:tblCellMar>
-        <w:top w:w="0" w:type="dxa"/>
-        <w:left w:w="108" w:type="dxa"/>
-        <w:bottom w:w="0" w:type="dxa"/>
-        <w:right w:w="108" w:type="dxa"/>
-      </w:tblCellMar>
-    </w:tblPr>
-  </w:style>
-  <w:style w:type="numbering" w:default="1" w:styleId="NoList">
-    <w:name w:val="No List"/>
-    <w:uiPriority w:val="99"/>
-    <w:semiHidden/>
-    <w:unhideWhenUsed/>
-  </w:style>
-  <w:style w:type="paragraph" w:customStyle="1" w:styleId="7B75FF5415D14FCCBC15FAB23F34A98B">
-    <w:name w:val="7B75FF5415D14FCCBC15FAB23F34A98B"/>
-    <w:rsid w:val="00746450"/>
-  </w:style>
-  <w:style w:type="character" w:styleId="PlaceholderText">
-    <w:name w:val="Placeholder Text"/>
-    <w:basedOn w:val="DefaultParagraphFont"/>
-    <w:uiPriority w:val="99"/>
-    <w:semiHidden/>
-    <w:rsid w:val="00746450"/>
-    <w:rPr>
-      <w:color w:val="808080"/>
-    </w:rPr>
-  </w:style>
-  <w:style w:type="paragraph" w:customStyle="1" w:styleId="57E6B720B9EA426FA55048BE66367056">
-    <w:name w:val="57E6B720B9EA426FA55048BE66367056"/>
-    <w:rsid w:val="00746450"/>
-  </w:style>
-</w:styles>
-</file>
-
-<file path=word/glossary/webSettings.xml><?xml version="1.0" encoding="utf-8"?>
-<w:webSettings xmlns:r="http://schemas.openxmlformats.org/officeDocument/2006/relationships" xmlns:w="http://schemas.openxmlformats.org/wordprocessingml/2006/main">
-  <w:optimizeForBrowser/>
-</w:webSettings>
 </file>
 
 <file path=word/theme/theme1.xml><?xml version="1.0" encoding="utf-8"?>
@@ -2300,7 +1908,7 @@
   <a:extraClrSchemeLst/>
   <a:extLst>
     <a:ext uri="{05A4C25C-085E-4340-85A3-A5531E510DB2}">
-      <thm15:themeFamily xmlns="" xmlns:thm15="http://schemas.microsoft.com/office/thememl/2012/main" name="Office Theme" id="{62F939B6-93AF-4DB8-9C6B-D6C7DFDC589F}" vid="{4A3C46E8-61CC-4603-A589-7422A47A8E4A}"/>
+      <thm15:themeFamily xmlns:thm15="http://schemas.microsoft.com/office/thememl/2012/main" xmlns="" name="Office Theme" id="{62F939B6-93AF-4DB8-9C6B-D6C7DFDC589F}" vid="{4A3C46E8-61CC-4603-A589-7422A47A8E4A}"/>
     </a:ext>
   </a:extLst>
 </a:theme>
@@ -2309,7 +1917,7 @@
 <file path=customXml/item1.xml><?xml version="1.0" encoding="utf-8"?>
 <CoverPageProperties xmlns="http://schemas.microsoft.com/office/2006/coverPageProps">
   <PublishDate/>
-  <Abstract>_TenTruong_</Abstract>
+  <Abstract/>
   <CompanyAddress/>
   <CompanyPhone/>
   <CompanyFax/>

</xml_diff>